<commit_message>
Se añade la clase boat y board
</commit_message>
<xml_diff>
--- a/Informe TQS.docx
+++ b/Informe TQS.docx
@@ -66,12 +66,8 @@
           <w:lang w:val="en-GB"/>
         </w:rPr>
       </w:pPr>
-      <w:r>
-        <w:rPr>
-          <w:lang w:val="en-GB"/>
-        </w:rPr>
-        <w:t>&lt;</w:t>
-      </w:r>
+      <w:bookmarkStart w:id="0" w:name="_GoBack"/>
+      <w:bookmarkEnd w:id="0"/>
       <w:proofErr w:type="spellStart"/>
       <w:r>
         <w:rPr>
@@ -80,12 +76,6 @@
         <w:t>BattleShip</w:t>
       </w:r>
       <w:proofErr w:type="spellEnd"/>
-      <w:r>
-        <w:rPr>
-          <w:lang w:val="en-GB"/>
-        </w:rPr>
-        <w:t>&gt;</w:t>
-      </w:r>
     </w:p>
     <w:p>
       <w:pPr>
@@ -1209,6 +1199,63 @@
       </w:pPr>
     </w:p>
     <w:p>
+      <w:pPr>
+        <w:rPr>
+          <w:lang w:val="en-GB"/>
+        </w:rPr>
+      </w:pPr>
+    </w:p>
+    <w:p>
+      <w:pPr>
+        <w:rPr>
+          <w:i/>
+          <w:iCs/>
+          <w:sz w:val="32"/>
+          <w:szCs w:val="32"/>
+          <w:lang w:val="en-GB"/>
+        </w:rPr>
+      </w:pPr>
+      <w:r>
+        <w:rPr>
+          <w:i/>
+          <w:iCs/>
+          <w:sz w:val="32"/>
+          <w:szCs w:val="32"/>
+          <w:lang w:val="en-GB"/>
+        </w:rPr>
+        <w:t xml:space="preserve">CLASS </w:t>
+      </w:r>
+      <w:r>
+        <w:rPr>
+          <w:i/>
+          <w:iCs/>
+          <w:sz w:val="32"/>
+          <w:szCs w:val="32"/>
+          <w:lang w:val="en-GB"/>
+        </w:rPr>
+        <w:t>BOARD</w:t>
+      </w:r>
+    </w:p>
+    <w:p>
+      <w:pPr>
+        <w:rPr>
+          <w:lang w:val="en-GB"/>
+        </w:rPr>
+      </w:pPr>
+    </w:p>
+    <w:p>
+      <w:pPr>
+        <w:rPr>
+          <w:lang w:val="en-GB"/>
+        </w:rPr>
+      </w:pPr>
+    </w:p>
+    <w:p>
+      <w:pPr>
+        <w:rPr>
+          <w:b/>
+        </w:rPr>
+      </w:pPr>
       <w:proofErr w:type="spellStart"/>
       <w:r>
         <w:rPr>
@@ -1220,26 +1267,32 @@
       <w:r>
         <w:t xml:space="preserve">: </w:t>
       </w:r>
-    </w:p>
-    <w:p>
-      <w:pPr>
-        <w:rPr>
-          <w:lang w:val="en-GB"/>
-        </w:rPr>
-      </w:pPr>
-      <w:proofErr w:type="spellStart"/>
-      <w:r>
-        <w:rPr>
-          <w:b/>
-          <w:lang w:val="en-GB"/>
+      <w:r>
+        <w:t xml:space="preserve">Comprobamos que se </w:t>
+      </w:r>
+      <w:r>
+        <w:t xml:space="preserve">pueda colocar los diferentes barcos en las coordenadas introducidas. </w:t>
+      </w:r>
+      <w:r>
+        <w:t>Utilizamos pruebas de caja negra con las técnicas de particiones equivalentes y valores límites y frontera</w:t>
+      </w:r>
+      <w:r>
+        <w:rPr>
+          <w:b/>
+        </w:rPr>
+        <w:t xml:space="preserve">. </w:t>
+      </w:r>
+    </w:p>
+    <w:p>
+      <w:proofErr w:type="spellStart"/>
+      <w:r>
+        <w:rPr>
+          <w:b/>
         </w:rPr>
         <w:t>Localització</w:t>
       </w:r>
       <w:proofErr w:type="spellEnd"/>
       <w:r>
-        <w:rPr>
-          <w:lang w:val="en-GB"/>
-        </w:rPr>
         <w:t xml:space="preserve">: </w:t>
       </w:r>
     </w:p>
@@ -1274,6 +1327,20 @@
         </w:rPr>
         <w:t>:</w:t>
       </w:r>
+      <w:r>
+        <w:rPr>
+          <w:b/>
+          <w:bCs/>
+          <w:lang w:val="en-GB"/>
+        </w:rPr>
+        <w:t xml:space="preserve"> </w:t>
+      </w:r>
+      <w:r>
+        <w:rPr>
+          <w:lang w:val="en-GB"/>
+        </w:rPr>
+        <w:t>Board.java</w:t>
+      </w:r>
     </w:p>
     <w:p>
       <w:pPr>
@@ -1306,6 +1373,20 @@
         </w:rPr>
         <w:t>:</w:t>
       </w:r>
+      <w:r>
+        <w:rPr>
+          <w:b/>
+          <w:bCs/>
+          <w:lang w:val="en-GB"/>
+        </w:rPr>
+        <w:t xml:space="preserve"> </w:t>
+      </w:r>
+      <w:r>
+        <w:rPr>
+          <w:lang w:val="en-GB"/>
+        </w:rPr>
+        <w:t>Board</w:t>
+      </w:r>
     </w:p>
     <w:p>
       <w:pPr>
@@ -1327,6 +1408,7 @@
           <w:bCs/>
           <w:lang w:val="en-GB"/>
         </w:rPr>
+        <w:lastRenderedPageBreak/>
         <w:t>mètode</w:t>
       </w:r>
       <w:proofErr w:type="spellEnd"/>
@@ -1355,6 +1437,98 @@
           <w:lang w:val="en-GB"/>
         </w:rPr>
         <w:t>:</w:t>
+      </w:r>
+      <w:r>
+        <w:rPr>
+          <w:b/>
+          <w:bCs/>
+          <w:lang w:val="en-GB"/>
+        </w:rPr>
+        <w:t xml:space="preserve"> </w:t>
+      </w:r>
+      <w:r>
+        <w:rPr>
+          <w:lang w:val="en-GB"/>
+        </w:rPr>
+        <w:t xml:space="preserve">public int </w:t>
+      </w:r>
+      <w:proofErr w:type="spellStart"/>
+      <w:proofErr w:type="gramStart"/>
+      <w:r>
+        <w:rPr>
+          <w:lang w:val="en-GB"/>
+        </w:rPr>
+        <w:t>setBoat</w:t>
+      </w:r>
+      <w:proofErr w:type="spellEnd"/>
+      <w:r>
+        <w:rPr>
+          <w:lang w:val="en-GB"/>
+        </w:rPr>
+        <w:t>(</w:t>
+      </w:r>
+      <w:proofErr w:type="gramEnd"/>
+      <w:r>
+        <w:rPr>
+          <w:lang w:val="en-GB"/>
+        </w:rPr>
+        <w:t xml:space="preserve">int </w:t>
+      </w:r>
+      <w:proofErr w:type="spellStart"/>
+      <w:r>
+        <w:rPr>
+          <w:lang w:val="en-GB"/>
+        </w:rPr>
+        <w:t>initX</w:t>
+      </w:r>
+      <w:proofErr w:type="spellEnd"/>
+      <w:r>
+        <w:rPr>
+          <w:lang w:val="en-GB"/>
+        </w:rPr>
+        <w:t xml:space="preserve">, int </w:t>
+      </w:r>
+      <w:proofErr w:type="spellStart"/>
+      <w:r>
+        <w:rPr>
+          <w:lang w:val="en-GB"/>
+        </w:rPr>
+        <w:t>initY</w:t>
+      </w:r>
+      <w:proofErr w:type="spellEnd"/>
+      <w:r>
+        <w:rPr>
+          <w:lang w:val="en-GB"/>
+        </w:rPr>
+        <w:t xml:space="preserve">, int </w:t>
+      </w:r>
+      <w:proofErr w:type="spellStart"/>
+      <w:r>
+        <w:rPr>
+          <w:lang w:val="en-GB"/>
+        </w:rPr>
+        <w:t>orientacion</w:t>
+      </w:r>
+      <w:proofErr w:type="spellEnd"/>
+      <w:r>
+        <w:rPr>
+          <w:lang w:val="en-GB"/>
+        </w:rPr>
+        <w:t xml:space="preserve">, int </w:t>
+      </w:r>
+      <w:proofErr w:type="spellStart"/>
+      <w:r>
+        <w:rPr>
+          <w:lang w:val="en-GB"/>
+        </w:rPr>
+        <w:t>boatType</w:t>
+      </w:r>
+      <w:proofErr w:type="spellEnd"/>
+      <w:r>
+        <w:rPr>
+          <w:lang w:val="en-GB"/>
+        </w:rPr>
+        <w:t>)</w:t>
       </w:r>
     </w:p>
     <w:p>
@@ -1408,6 +1582,20 @@
         </w:rPr>
         <w:t>:</w:t>
       </w:r>
+      <w:r>
+        <w:rPr>
+          <w:b/>
+          <w:bCs/>
+          <w:lang w:val="en-GB"/>
+        </w:rPr>
+        <w:t xml:space="preserve"> </w:t>
+      </w:r>
+      <w:r>
+        <w:rPr>
+          <w:lang w:val="en-GB"/>
+        </w:rPr>
+        <w:t>BoardTest.java</w:t>
+      </w:r>
     </w:p>
     <w:p>
       <w:pPr>
@@ -1440,6 +1628,22 @@
         </w:rPr>
         <w:t>:</w:t>
       </w:r>
+      <w:r>
+        <w:rPr>
+          <w:b/>
+          <w:bCs/>
+          <w:lang w:val="en-GB"/>
+        </w:rPr>
+        <w:t xml:space="preserve"> </w:t>
+      </w:r>
+      <w:proofErr w:type="spellStart"/>
+      <w:r>
+        <w:rPr>
+          <w:lang w:val="en-GB"/>
+        </w:rPr>
+        <w:t>BoarTest</w:t>
+      </w:r>
+      <w:proofErr w:type="spellEnd"/>
     </w:p>
     <w:p>
       <w:pPr>
@@ -1508,8 +1712,50 @@
         </w:rPr>
         <w:t>:</w:t>
       </w:r>
-    </w:p>
-    <w:p/>
+      <w:r>
+        <w:rPr>
+          <w:b/>
+          <w:bCs/>
+          <w:lang w:val="en-GB"/>
+        </w:rPr>
+        <w:t xml:space="preserve"> </w:t>
+      </w:r>
+      <w:r>
+        <w:rPr>
+          <w:lang w:val="en-GB"/>
+        </w:rPr>
+        <w:t xml:space="preserve">public void </w:t>
+      </w:r>
+      <w:proofErr w:type="spellStart"/>
+      <w:proofErr w:type="gramStart"/>
+      <w:r>
+        <w:rPr>
+          <w:lang w:val="en-GB"/>
+        </w:rPr>
+        <w:t>testSetBoats</w:t>
+      </w:r>
+      <w:proofErr w:type="spellEnd"/>
+      <w:r>
+        <w:rPr>
+          <w:lang w:val="en-GB"/>
+        </w:rPr>
+        <w:t>(</w:t>
+      </w:r>
+      <w:proofErr w:type="gramEnd"/>
+      <w:r>
+        <w:rPr>
+          <w:lang w:val="en-GB"/>
+        </w:rPr>
+        <w:t xml:space="preserve">) </w:t>
+      </w:r>
+    </w:p>
+    <w:p>
+      <w:pPr>
+        <w:rPr>
+          <w:lang w:val="en-GB"/>
+        </w:rPr>
+      </w:pPr>
+    </w:p>
     <w:p>
       <w:proofErr w:type="spellStart"/>
       <w:r>
@@ -1522,20 +1768,34 @@
       <w:r>
         <w:t xml:space="preserve">: </w:t>
       </w:r>
-    </w:p>
-    <w:p>
-      <w:pPr>
-        <w:rPr>
-          <w:lang w:val="en-GB"/>
-        </w:rPr>
-      </w:pPr>
-      <w:proofErr w:type="spellStart"/>
-      <w:r>
-        <w:rPr>
-          <w:b/>
-          <w:lang w:val="en-GB"/>
-        </w:rPr>
-        <w:lastRenderedPageBreak/>
+      <w:r>
+        <w:t>Realizamos disparos para comprobar si es agua, fallido o hemos dado un barco.</w:t>
+      </w:r>
+      <w:r>
+        <w:t xml:space="preserve"> </w:t>
+      </w:r>
+      <w:r>
+        <w:t>Utilizamos pruebas de caja negra con las técnicas de particiones equivalentes y valores límites y frontera</w:t>
+      </w:r>
+      <w:r>
+        <w:rPr>
+          <w:b/>
+        </w:rPr>
+        <w:t>.</w:t>
+      </w:r>
+    </w:p>
+    <w:p>
+      <w:pPr>
+        <w:rPr>
+          <w:lang w:val="en-GB"/>
+        </w:rPr>
+      </w:pPr>
+      <w:proofErr w:type="spellStart"/>
+      <w:r>
+        <w:rPr>
+          <w:b/>
+          <w:lang w:val="en-GB"/>
+        </w:rPr>
         <w:t>Localització</w:t>
       </w:r>
       <w:proofErr w:type="spellEnd"/>
@@ -1577,6 +1837,20 @@
         </w:rPr>
         <w:t>:</w:t>
       </w:r>
+      <w:r>
+        <w:rPr>
+          <w:b/>
+          <w:bCs/>
+          <w:lang w:val="en-GB"/>
+        </w:rPr>
+        <w:t xml:space="preserve"> </w:t>
+      </w:r>
+      <w:r>
+        <w:rPr>
+          <w:lang w:val="en-GB"/>
+        </w:rPr>
+        <w:t>Board.java</w:t>
+      </w:r>
     </w:p>
     <w:p>
       <w:pPr>
@@ -1609,6 +1883,20 @@
         </w:rPr>
         <w:t>:</w:t>
       </w:r>
+      <w:r>
+        <w:rPr>
+          <w:b/>
+          <w:bCs/>
+          <w:lang w:val="en-GB"/>
+        </w:rPr>
+        <w:t xml:space="preserve"> </w:t>
+      </w:r>
+      <w:r>
+        <w:rPr>
+          <w:lang w:val="en-GB"/>
+        </w:rPr>
+        <w:t>Board</w:t>
+      </w:r>
     </w:p>
     <w:p>
       <w:pPr>
@@ -1618,8 +1906,6 @@
           <w:numId w:val="1"/>
         </w:numPr>
         <w:rPr>
-          <w:b/>
-          <w:bCs/>
           <w:lang w:val="en-GB"/>
         </w:rPr>
       </w:pPr>
@@ -1658,6 +1944,56 @@
           <w:lang w:val="en-GB"/>
         </w:rPr>
         <w:t>:</w:t>
+      </w:r>
+      <w:r>
+        <w:rPr>
+          <w:b/>
+          <w:bCs/>
+          <w:lang w:val="en-GB"/>
+        </w:rPr>
+        <w:t xml:space="preserve"> </w:t>
+      </w:r>
+      <w:r>
+        <w:rPr>
+          <w:lang w:val="en-GB"/>
+        </w:rPr>
+        <w:t xml:space="preserve">public </w:t>
+      </w:r>
+      <w:proofErr w:type="spellStart"/>
+      <w:r>
+        <w:rPr>
+          <w:lang w:val="en-GB"/>
+        </w:rPr>
+        <w:t>boolean</w:t>
+      </w:r>
+      <w:proofErr w:type="spellEnd"/>
+      <w:r>
+        <w:rPr>
+          <w:lang w:val="en-GB"/>
+        </w:rPr>
+        <w:t xml:space="preserve"> </w:t>
+      </w:r>
+      <w:proofErr w:type="spellStart"/>
+      <w:proofErr w:type="gramStart"/>
+      <w:r>
+        <w:rPr>
+          <w:lang w:val="en-GB"/>
+        </w:rPr>
+        <w:t>shotBoat</w:t>
+      </w:r>
+      <w:proofErr w:type="spellEnd"/>
+      <w:r>
+        <w:rPr>
+          <w:lang w:val="en-GB"/>
+        </w:rPr>
+        <w:t>(</w:t>
+      </w:r>
+      <w:proofErr w:type="gramEnd"/>
+      <w:r>
+        <w:rPr>
+          <w:lang w:val="en-GB"/>
+        </w:rPr>
+        <w:t>int x, int y)</w:t>
       </w:r>
     </w:p>
     <w:p>
@@ -1711,6 +2047,20 @@
         </w:rPr>
         <w:t>:</w:t>
       </w:r>
+      <w:r>
+        <w:rPr>
+          <w:b/>
+          <w:bCs/>
+          <w:lang w:val="en-GB"/>
+        </w:rPr>
+        <w:t xml:space="preserve"> </w:t>
+      </w:r>
+      <w:r>
+        <w:rPr>
+          <w:lang w:val="en-GB"/>
+        </w:rPr>
+        <w:t>BoardTest.java</w:t>
+      </w:r>
     </w:p>
     <w:p>
       <w:pPr>
@@ -1743,6 +2093,22 @@
         </w:rPr>
         <w:t>:</w:t>
       </w:r>
+      <w:r>
+        <w:rPr>
+          <w:b/>
+          <w:bCs/>
+          <w:lang w:val="en-GB"/>
+        </w:rPr>
+        <w:t xml:space="preserve"> </w:t>
+      </w:r>
+      <w:proofErr w:type="spellStart"/>
+      <w:r>
+        <w:rPr>
+          <w:lang w:val="en-GB"/>
+        </w:rPr>
+        <w:t>BoardTest</w:t>
+      </w:r>
+      <w:proofErr w:type="spellEnd"/>
     </w:p>
     <w:p>
       <w:pPr>
@@ -1811,8 +2177,50 @@
         </w:rPr>
         <w:t>:</w:t>
       </w:r>
-    </w:p>
-    <w:p/>
+      <w:r>
+        <w:rPr>
+          <w:b/>
+          <w:bCs/>
+          <w:lang w:val="en-GB"/>
+        </w:rPr>
+        <w:t xml:space="preserve"> </w:t>
+      </w:r>
+      <w:r>
+        <w:rPr>
+          <w:lang w:val="en-GB"/>
+        </w:rPr>
+        <w:t xml:space="preserve">public void </w:t>
+      </w:r>
+      <w:proofErr w:type="spellStart"/>
+      <w:proofErr w:type="gramStart"/>
+      <w:r>
+        <w:rPr>
+          <w:lang w:val="en-GB"/>
+        </w:rPr>
+        <w:t>testShootBoat</w:t>
+      </w:r>
+      <w:proofErr w:type="spellEnd"/>
+      <w:r>
+        <w:rPr>
+          <w:lang w:val="en-GB"/>
+        </w:rPr>
+        <w:t>(</w:t>
+      </w:r>
+      <w:proofErr w:type="gramEnd"/>
+      <w:r>
+        <w:rPr>
+          <w:lang w:val="en-GB"/>
+        </w:rPr>
+        <w:t>)</w:t>
+      </w:r>
+    </w:p>
+    <w:p>
+      <w:pPr>
+        <w:rPr>
+          <w:lang w:val="en-GB"/>
+        </w:rPr>
+      </w:pPr>
+    </w:p>
     <w:p>
       <w:proofErr w:type="spellStart"/>
       <w:r>
@@ -1824,6 +2232,9 @@
       <w:proofErr w:type="spellEnd"/>
       <w:r>
         <w:t xml:space="preserve">: </w:t>
+      </w:r>
+      <w:r>
+        <w:t xml:space="preserve">Comprobamos que si se ha ganado la partida. Utilizamos pruebas de caja negra. </w:t>
       </w:r>
     </w:p>
     <w:p>
@@ -1879,6 +2290,20 @@
         </w:rPr>
         <w:t>:</w:t>
       </w:r>
+      <w:r>
+        <w:rPr>
+          <w:b/>
+          <w:bCs/>
+          <w:lang w:val="en-GB"/>
+        </w:rPr>
+        <w:t xml:space="preserve"> </w:t>
+      </w:r>
+      <w:r>
+        <w:rPr>
+          <w:lang w:val="en-GB"/>
+        </w:rPr>
+        <w:t>Board.java</w:t>
+      </w:r>
     </w:p>
     <w:p>
       <w:pPr>
@@ -1911,6 +2336,20 @@
         </w:rPr>
         <w:t>:</w:t>
       </w:r>
+      <w:r>
+        <w:rPr>
+          <w:b/>
+          <w:bCs/>
+          <w:lang w:val="en-GB"/>
+        </w:rPr>
+        <w:t xml:space="preserve"> </w:t>
+      </w:r>
+      <w:r>
+        <w:rPr>
+          <w:lang w:val="en-GB"/>
+        </w:rPr>
+        <w:t>Board</w:t>
+      </w:r>
     </w:p>
     <w:p>
       <w:pPr>
@@ -1961,6 +2400,56 @@
         </w:rPr>
         <w:t>:</w:t>
       </w:r>
+      <w:r>
+        <w:rPr>
+          <w:b/>
+          <w:bCs/>
+          <w:lang w:val="en-GB"/>
+        </w:rPr>
+        <w:t xml:space="preserve"> </w:t>
+      </w:r>
+      <w:r>
+        <w:rPr>
+          <w:lang w:val="en-GB"/>
+        </w:rPr>
+        <w:t xml:space="preserve">public </w:t>
+      </w:r>
+      <w:proofErr w:type="spellStart"/>
+      <w:r>
+        <w:rPr>
+          <w:lang w:val="en-GB"/>
+        </w:rPr>
+        <w:t>boolean</w:t>
+      </w:r>
+      <w:proofErr w:type="spellEnd"/>
+      <w:r>
+        <w:rPr>
+          <w:lang w:val="en-GB"/>
+        </w:rPr>
+        <w:t xml:space="preserve"> </w:t>
+      </w:r>
+      <w:proofErr w:type="spellStart"/>
+      <w:proofErr w:type="gramStart"/>
+      <w:r>
+        <w:rPr>
+          <w:lang w:val="en-GB"/>
+        </w:rPr>
+        <w:t>checkWinner</w:t>
+      </w:r>
+      <w:proofErr w:type="spellEnd"/>
+      <w:r>
+        <w:rPr>
+          <w:lang w:val="en-GB"/>
+        </w:rPr>
+        <w:t>(</w:t>
+      </w:r>
+      <w:proofErr w:type="gramEnd"/>
+      <w:r>
+        <w:rPr>
+          <w:lang w:val="en-GB"/>
+        </w:rPr>
+        <w:t>)</w:t>
+      </w:r>
     </w:p>
     <w:p>
       <w:pPr>
@@ -2013,6 +2502,20 @@
         </w:rPr>
         <w:t>:</w:t>
       </w:r>
+      <w:r>
+        <w:rPr>
+          <w:b/>
+          <w:bCs/>
+          <w:lang w:val="en-GB"/>
+        </w:rPr>
+        <w:t xml:space="preserve"> </w:t>
+      </w:r>
+      <w:r>
+        <w:rPr>
+          <w:lang w:val="en-GB"/>
+        </w:rPr>
+        <w:t>BoardTest.java</w:t>
+      </w:r>
     </w:p>
     <w:p>
       <w:pPr>
@@ -2045,6 +2548,20 @@
         </w:rPr>
         <w:t>:</w:t>
       </w:r>
+      <w:r>
+        <w:rPr>
+          <w:b/>
+          <w:bCs/>
+          <w:lang w:val="en-GB"/>
+        </w:rPr>
+        <w:t xml:space="preserve"> </w:t>
+      </w:r>
+      <w:r>
+        <w:rPr>
+          <w:lang w:val="en-GB"/>
+        </w:rPr>
+        <w:t>Board</w:t>
+      </w:r>
     </w:p>
     <w:p>
       <w:pPr>
@@ -2113,6 +2630,77 @@
         </w:rPr>
         <w:t>:</w:t>
       </w:r>
+      <w:r>
+        <w:rPr>
+          <w:b/>
+          <w:bCs/>
+          <w:lang w:val="en-GB"/>
+        </w:rPr>
+        <w:t xml:space="preserve">  </w:t>
+      </w:r>
+      <w:proofErr w:type="gramStart"/>
+      <w:r>
+        <w:rPr>
+          <w:lang w:val="en-GB"/>
+        </w:rPr>
+        <w:t>public  void</w:t>
+      </w:r>
+      <w:proofErr w:type="gramEnd"/>
+      <w:r>
+        <w:rPr>
+          <w:lang w:val="en-GB"/>
+        </w:rPr>
+        <w:t xml:space="preserve">  </w:t>
+      </w:r>
+      <w:proofErr w:type="spellStart"/>
+      <w:r>
+        <w:rPr>
+          <w:lang w:val="en-GB"/>
+        </w:rPr>
+        <w:t>testCheckWinner</w:t>
+      </w:r>
+      <w:proofErr w:type="spellEnd"/>
+      <w:r>
+        <w:rPr>
+          <w:lang w:val="en-GB"/>
+        </w:rPr>
+        <w:t>()</w:t>
+      </w:r>
+    </w:p>
+    <w:p>
+      <w:pPr>
+        <w:rPr>
+          <w:b/>
+          <w:bCs/>
+          <w:lang w:val="en-GB"/>
+        </w:rPr>
+      </w:pPr>
+    </w:p>
+    <w:p>
+      <w:pPr>
+        <w:rPr>
+          <w:b/>
+          <w:bCs/>
+        </w:rPr>
+      </w:pPr>
+      <w:r>
+        <w:rPr>
+          <w:i/>
+          <w:iCs/>
+          <w:sz w:val="32"/>
+          <w:szCs w:val="32"/>
+        </w:rPr>
+        <w:t>CLASS BOA</w:t>
+      </w:r>
+      <w:r>
+        <w:rPr>
+          <w:i/>
+          <w:iCs/>
+          <w:sz w:val="32"/>
+          <w:szCs w:val="32"/>
+        </w:rPr>
+        <w:t>T</w:t>
+      </w:r>
     </w:p>
     <w:p/>
     <w:p>
@@ -2126,6 +2714,36 @@
       <w:proofErr w:type="spellEnd"/>
       <w:r>
         <w:t xml:space="preserve">: </w:t>
+      </w:r>
+      <w:r>
+        <w:t xml:space="preserve"> Comprobamos que </w:t>
+      </w:r>
+      <w:r>
+        <w:t>los diferentes</w:t>
+      </w:r>
+      <w:r>
+        <w:t xml:space="preserve"> barco</w:t>
+      </w:r>
+      <w:r>
+        <w:t>s</w:t>
+      </w:r>
+      <w:r>
+        <w:t xml:space="preserve"> </w:t>
+      </w:r>
+      <w:r>
+        <w:t xml:space="preserve">puedan colocarse en las coordenadas introducidas. </w:t>
+      </w:r>
+      <w:r>
+        <w:t>Utilizamos pruebas de caja negra con las técnicas de particiones equivalentes y valores límites y frontera</w:t>
+      </w:r>
+      <w:r>
+        <w:rPr>
+          <w:b/>
+        </w:rPr>
+        <w:t>.</w:t>
+      </w:r>
+      <w:r>
+        <w:t xml:space="preserve"> </w:t>
       </w:r>
     </w:p>
     <w:p>
@@ -2181,6 +2799,20 @@
         </w:rPr>
         <w:t>:</w:t>
       </w:r>
+      <w:r>
+        <w:rPr>
+          <w:b/>
+          <w:bCs/>
+          <w:lang w:val="en-GB"/>
+        </w:rPr>
+        <w:t xml:space="preserve"> </w:t>
+      </w:r>
+      <w:r>
+        <w:rPr>
+          <w:lang w:val="en-GB"/>
+        </w:rPr>
+        <w:t>Boat.java</w:t>
+      </w:r>
     </w:p>
     <w:p>
       <w:pPr>
@@ -2213,6 +2845,20 @@
         </w:rPr>
         <w:t>:</w:t>
       </w:r>
+      <w:r>
+        <w:rPr>
+          <w:b/>
+          <w:bCs/>
+          <w:lang w:val="en-GB"/>
+        </w:rPr>
+        <w:t xml:space="preserve"> </w:t>
+      </w:r>
+      <w:r>
+        <w:rPr>
+          <w:lang w:val="en-GB"/>
+        </w:rPr>
+        <w:t>Boat</w:t>
+      </w:r>
     </w:p>
     <w:p>
       <w:pPr>
@@ -2263,6 +2909,70 @@
         </w:rPr>
         <w:t>:</w:t>
       </w:r>
+      <w:r>
+        <w:rPr>
+          <w:b/>
+          <w:bCs/>
+          <w:lang w:val="en-GB"/>
+        </w:rPr>
+        <w:t xml:space="preserve"> </w:t>
+      </w:r>
+      <w:r>
+        <w:rPr>
+          <w:lang w:val="en-GB"/>
+        </w:rPr>
+        <w:t xml:space="preserve">public </w:t>
+      </w:r>
+      <w:proofErr w:type="spellStart"/>
+      <w:r>
+        <w:rPr>
+          <w:lang w:val="en-GB"/>
+        </w:rPr>
+        <w:t>boolean</w:t>
+      </w:r>
+      <w:proofErr w:type="spellEnd"/>
+      <w:r>
+        <w:rPr>
+          <w:lang w:val="en-GB"/>
+        </w:rPr>
+        <w:t xml:space="preserve"> </w:t>
+      </w:r>
+      <w:proofErr w:type="spellStart"/>
+      <w:proofErr w:type="gramStart"/>
+      <w:r>
+        <w:rPr>
+          <w:lang w:val="en-GB"/>
+        </w:rPr>
+        <w:t>checkRule</w:t>
+      </w:r>
+      <w:proofErr w:type="spellEnd"/>
+      <w:r>
+        <w:rPr>
+          <w:lang w:val="en-GB"/>
+        </w:rPr>
+        <w:t>(</w:t>
+      </w:r>
+      <w:proofErr w:type="gramEnd"/>
+      <w:r>
+        <w:rPr>
+          <w:lang w:val="en-GB"/>
+        </w:rPr>
+        <w:t xml:space="preserve">int x, int y, int </w:t>
+      </w:r>
+      <w:proofErr w:type="spellStart"/>
+      <w:r>
+        <w:rPr>
+          <w:lang w:val="en-GB"/>
+        </w:rPr>
+        <w:t>orientacion</w:t>
+      </w:r>
+      <w:proofErr w:type="spellEnd"/>
+      <w:r>
+        <w:rPr>
+          <w:lang w:val="en-GB"/>
+        </w:rPr>
+        <w:t>, int[][] board)</w:t>
+      </w:r>
     </w:p>
     <w:p>
       <w:pPr>
@@ -2315,6 +3025,20 @@
         </w:rPr>
         <w:t>:</w:t>
       </w:r>
+      <w:r>
+        <w:rPr>
+          <w:b/>
+          <w:bCs/>
+          <w:lang w:val="en-GB"/>
+        </w:rPr>
+        <w:t xml:space="preserve"> </w:t>
+      </w:r>
+      <w:r>
+        <w:rPr>
+          <w:lang w:val="en-GB"/>
+        </w:rPr>
+        <w:t>BoatTest.java</w:t>
+      </w:r>
     </w:p>
     <w:p>
       <w:pPr>
@@ -2347,6 +3071,22 @@
         </w:rPr>
         <w:t>:</w:t>
       </w:r>
+      <w:r>
+        <w:rPr>
+          <w:b/>
+          <w:bCs/>
+          <w:lang w:val="en-GB"/>
+        </w:rPr>
+        <w:t xml:space="preserve"> </w:t>
+      </w:r>
+      <w:proofErr w:type="spellStart"/>
+      <w:r>
+        <w:rPr>
+          <w:lang w:val="en-GB"/>
+        </w:rPr>
+        <w:t>BoatTest</w:t>
+      </w:r>
+      <w:proofErr w:type="spellEnd"/>
     </w:p>
     <w:p>
       <w:pPr>
@@ -2415,8 +3155,50 @@
         </w:rPr>
         <w:t>:</w:t>
       </w:r>
-    </w:p>
-    <w:p/>
+      <w:r>
+        <w:rPr>
+          <w:b/>
+          <w:bCs/>
+          <w:lang w:val="en-GB"/>
+        </w:rPr>
+        <w:t xml:space="preserve"> </w:t>
+      </w:r>
+      <w:r>
+        <w:rPr>
+          <w:lang w:val="en-GB"/>
+        </w:rPr>
+        <w:t xml:space="preserve">public void </w:t>
+      </w:r>
+      <w:proofErr w:type="spellStart"/>
+      <w:proofErr w:type="gramStart"/>
+      <w:r>
+        <w:rPr>
+          <w:lang w:val="en-GB"/>
+        </w:rPr>
+        <w:t>testCheckRule</w:t>
+      </w:r>
+      <w:proofErr w:type="spellEnd"/>
+      <w:r>
+        <w:rPr>
+          <w:lang w:val="en-GB"/>
+        </w:rPr>
+        <w:t>(</w:t>
+      </w:r>
+      <w:proofErr w:type="gramEnd"/>
+      <w:r>
+        <w:rPr>
+          <w:lang w:val="en-GB"/>
+        </w:rPr>
+        <w:t>)</w:t>
+      </w:r>
+    </w:p>
+    <w:p>
+      <w:pPr>
+        <w:rPr>
+          <w:lang w:val="en-GB"/>
+        </w:rPr>
+      </w:pPr>
+    </w:p>
     <w:p>
       <w:proofErr w:type="spellStart"/>
       <w:r>
@@ -2429,21 +3211,23 @@
       <w:r>
         <w:t xml:space="preserve">: </w:t>
       </w:r>
-    </w:p>
-    <w:p>
-      <w:pPr>
-        <w:rPr>
-          <w:lang w:val="en-GB"/>
-        </w:rPr>
-      </w:pPr>
-      <w:bookmarkStart w:id="0" w:name="_GoBack"/>
-      <w:bookmarkEnd w:id="0"/>
-      <w:proofErr w:type="spellStart"/>
-      <w:r>
-        <w:rPr>
-          <w:b/>
-          <w:lang w:val="en-GB"/>
-        </w:rPr>
+      <w:r>
+        <w:t xml:space="preserve">Comprobamos que en las coordenadas el espacio esta disponible. Utilizamos pruebas de caja negra. </w:t>
+      </w:r>
+    </w:p>
+    <w:p>
+      <w:pPr>
+        <w:rPr>
+          <w:lang w:val="en-GB"/>
+        </w:rPr>
+      </w:pPr>
+      <w:proofErr w:type="spellStart"/>
+      <w:r>
+        <w:rPr>
+          <w:b/>
+          <w:lang w:val="en-GB"/>
+        </w:rPr>
+        <w:lastRenderedPageBreak/>
         <w:t>Localització</w:t>
       </w:r>
       <w:proofErr w:type="spellEnd"/>
@@ -2485,6 +3269,20 @@
         </w:rPr>
         <w:t>:</w:t>
       </w:r>
+      <w:r>
+        <w:rPr>
+          <w:b/>
+          <w:bCs/>
+          <w:lang w:val="en-GB"/>
+        </w:rPr>
+        <w:t xml:space="preserve"> </w:t>
+      </w:r>
+      <w:r>
+        <w:rPr>
+          <w:lang w:val="en-GB"/>
+        </w:rPr>
+        <w:t>Boat.java</w:t>
+      </w:r>
     </w:p>
     <w:p>
       <w:pPr>
@@ -2517,6 +3315,20 @@
         </w:rPr>
         <w:t>:</w:t>
       </w:r>
+      <w:r>
+        <w:rPr>
+          <w:b/>
+          <w:bCs/>
+          <w:lang w:val="en-GB"/>
+        </w:rPr>
+        <w:t xml:space="preserve"> </w:t>
+      </w:r>
+      <w:r>
+        <w:rPr>
+          <w:lang w:val="en-GB"/>
+        </w:rPr>
+        <w:t>Boat</w:t>
+      </w:r>
     </w:p>
     <w:p>
       <w:pPr>
@@ -2567,6 +3379,70 @@
         </w:rPr>
         <w:t>:</w:t>
       </w:r>
+      <w:r>
+        <w:rPr>
+          <w:b/>
+          <w:bCs/>
+          <w:lang w:val="en-GB"/>
+        </w:rPr>
+        <w:t xml:space="preserve"> </w:t>
+      </w:r>
+      <w:r>
+        <w:rPr>
+          <w:lang w:val="en-GB"/>
+        </w:rPr>
+        <w:t xml:space="preserve">public </w:t>
+      </w:r>
+      <w:proofErr w:type="spellStart"/>
+      <w:r>
+        <w:rPr>
+          <w:lang w:val="en-GB"/>
+        </w:rPr>
+        <w:t>boolean</w:t>
+      </w:r>
+      <w:proofErr w:type="spellEnd"/>
+      <w:r>
+        <w:rPr>
+          <w:lang w:val="en-GB"/>
+        </w:rPr>
+        <w:t xml:space="preserve"> </w:t>
+      </w:r>
+      <w:proofErr w:type="spellStart"/>
+      <w:proofErr w:type="gramStart"/>
+      <w:r>
+        <w:rPr>
+          <w:lang w:val="en-GB"/>
+        </w:rPr>
+        <w:t>freeSpace</w:t>
+      </w:r>
+      <w:proofErr w:type="spellEnd"/>
+      <w:r>
+        <w:rPr>
+          <w:lang w:val="en-GB"/>
+        </w:rPr>
+        <w:t>(</w:t>
+      </w:r>
+      <w:proofErr w:type="gramEnd"/>
+      <w:r>
+        <w:rPr>
+          <w:lang w:val="en-GB"/>
+        </w:rPr>
+        <w:t xml:space="preserve">int x, int y,  int </w:t>
+      </w:r>
+      <w:proofErr w:type="spellStart"/>
+      <w:r>
+        <w:rPr>
+          <w:lang w:val="en-GB"/>
+        </w:rPr>
+        <w:t>orientacion</w:t>
+      </w:r>
+      <w:proofErr w:type="spellEnd"/>
+      <w:r>
+        <w:rPr>
+          <w:lang w:val="en-GB"/>
+        </w:rPr>
+        <w:t>, int[][] board)</w:t>
+      </w:r>
     </w:p>
     <w:p>
       <w:pPr>
@@ -2619,6 +3495,20 @@
         </w:rPr>
         <w:t>:</w:t>
       </w:r>
+      <w:r>
+        <w:rPr>
+          <w:b/>
+          <w:bCs/>
+          <w:lang w:val="en-GB"/>
+        </w:rPr>
+        <w:t xml:space="preserve"> </w:t>
+      </w:r>
+      <w:r>
+        <w:rPr>
+          <w:lang w:val="en-GB"/>
+        </w:rPr>
+        <w:t>BoatTest.java</w:t>
+      </w:r>
     </w:p>
     <w:p>
       <w:pPr>
@@ -2651,6 +3541,22 @@
         </w:rPr>
         <w:t>:</w:t>
       </w:r>
+      <w:r>
+        <w:rPr>
+          <w:b/>
+          <w:bCs/>
+          <w:lang w:val="en-GB"/>
+        </w:rPr>
+        <w:t xml:space="preserve"> </w:t>
+      </w:r>
+      <w:proofErr w:type="spellStart"/>
+      <w:r>
+        <w:rPr>
+          <w:lang w:val="en-GB"/>
+        </w:rPr>
+        <w:t>BoatTest</w:t>
+      </w:r>
+      <w:proofErr w:type="spellEnd"/>
     </w:p>
     <w:p>
       <w:pPr>
@@ -2719,8 +3625,50 @@
         </w:rPr>
         <w:t>:</w:t>
       </w:r>
-    </w:p>
-    <w:p/>
+      <w:r>
+        <w:rPr>
+          <w:b/>
+          <w:bCs/>
+          <w:lang w:val="en-GB"/>
+        </w:rPr>
+        <w:t xml:space="preserve"> </w:t>
+      </w:r>
+      <w:r>
+        <w:rPr>
+          <w:lang w:val="en-GB"/>
+        </w:rPr>
+        <w:t xml:space="preserve">public void </w:t>
+      </w:r>
+      <w:proofErr w:type="spellStart"/>
+      <w:proofErr w:type="gramStart"/>
+      <w:r>
+        <w:rPr>
+          <w:lang w:val="en-GB"/>
+        </w:rPr>
+        <w:t>testFreeSpace</w:t>
+      </w:r>
+      <w:proofErr w:type="spellEnd"/>
+      <w:r>
+        <w:rPr>
+          <w:lang w:val="en-GB"/>
+        </w:rPr>
+        <w:t>(</w:t>
+      </w:r>
+      <w:proofErr w:type="gramEnd"/>
+      <w:r>
+        <w:rPr>
+          <w:lang w:val="en-GB"/>
+        </w:rPr>
+        <w:t>)</w:t>
+      </w:r>
+    </w:p>
+    <w:p>
+      <w:pPr>
+        <w:rPr>
+          <w:lang w:val="en-GB"/>
+        </w:rPr>
+      </w:pPr>
+    </w:p>
     <w:sectPr>
       <w:pgSz w:w="11906" w:h="16838"/>
       <w:pgMar w:top="1417" w:right="1701" w:bottom="1417" w:left="1701" w:header="708" w:footer="708" w:gutter="0"/>

</xml_diff>